<commit_message>
Add use case description of [UC-09]View teaching course list [UC-10]Grading (Not finish yet) [UC-11]View grade summary
</commit_message>
<xml_diff>
--- a/Use case/Use case description/[UC-04]View course details (Not finish yet).docx
+++ b/Use case/Use case description/[UC-04]View course details (Not finish yet).docx
@@ -639,8 +639,6 @@
               </w:rPr>
               <w:t xml:space="preserve"> or teacher</w:t>
             </w:r>
-            <w:bookmarkStart w:id="0" w:name="_GoBack"/>
-            <w:bookmarkEnd w:id="0"/>
             <w:r>
               <w:rPr>
                 <w:rFonts w:ascii="TH SarabunPSK" w:hAnsi="TH SarabunPSK" w:cs="TH SarabunPSK"/>
@@ -1272,8 +1270,10 @@
                 <w:rFonts w:ascii="TH SarabunPSK" w:hAnsi="TH SarabunPSK" w:cs="TH SarabunPSK"/>
                 <w:szCs w:val="22"/>
               </w:rPr>
-              <w:t>Student</w:t>
-            </w:r>
+              <w:t>Actor</w:t>
+            </w:r>
+            <w:bookmarkStart w:id="0" w:name="_GoBack"/>
+            <w:bookmarkEnd w:id="0"/>
             <w:r>
               <w:rPr>
                 <w:rFonts w:ascii="TH SarabunPSK" w:hAnsi="TH SarabunPSK" w:cs="TH SarabunPSK"/>

</xml_diff>